<commit_message>
[Workflows][US_TN] add TOMIS ID to custody_reclassification_template header (Recidiviz/recidiviz-dashboards#7839)
* add TOMIS ID to custody_reclassification_template header

* updates after further POD review

GitOrigin-RevId: 9c257b7baf6c466d6c0f1c687555be05d6e8b5cc
</commit_message>
<xml_diff>
--- a/libs/staff-shared-server/src/server/assets/workflowsTemplates/US_TN/classification_pilot_verification_template.docx
+++ b/libs/staff-shared-server/src/server/assets/workflowsTemplates/US_TN/classification_pilot_verification_template.docx
@@ -1,6 +1,6 @@
 
 <file path=word/document.xml><?xml version="1.0" encoding="utf-8"?>
-<w:document xmlns:wpc="http://schemas.microsoft.com/office/word/2010/wordprocessingCanvas" xmlns:cx="http://schemas.microsoft.com/office/drawing/2014/chartex" xmlns:cx1="http://schemas.microsoft.com/office/drawing/2015/9/8/chartex" xmlns:cx2="http://schemas.microsoft.com/office/drawing/2015/10/21/chartex" xmlns:cx3="http://schemas.microsoft.com/office/drawing/2016/5/9/chartex" xmlns:cx4="http://schemas.microsoft.com/office/drawing/2016/5/10/chartex" xmlns:cx5="http://schemas.microsoft.com/office/drawing/2016/5/11/chartex" xmlns:cx6="http://schemas.microsoft.com/office/drawing/2016/5/12/chartex" xmlns:cx7="http://schemas.microsoft.com/office/drawing/2016/5/13/chartex" xmlns:cx8="http://schemas.microsoft.com/office/drawing/2016/5/14/chartex" xmlns:mc="http://schemas.openxmlformats.org/markup-compatibility/2006" xmlns:aink="http://schemas.microsoft.com/office/drawing/2016/ink" xmlns:am3d="http://schemas.microsoft.com/office/drawing/2017/model3d" xmlns:o="urn:schemas-microsoft-com:office:office" xmlns:oel="http://schemas.microsoft.com/office/2019/extlst" xmlns:r="http://schemas.openxmlformats.org/officeDocument/2006/relationships" xmlns:m="http://schemas.openxmlformats.org/officeDocument/2006/math" xmlns:v="urn:schemas-microsoft-com:vml" xmlns:wp14="http://schemas.microsoft.com/office/word/2010/wordprocessingDrawing" xmlns:wp="http://schemas.openxmlformats.org/drawingml/2006/wordprocessingDrawing" xmlns:w10="urn:schemas-microsoft-com:office:word" xmlns:w="http://schemas.openxmlformats.org/wordprocessingml/2006/main" xmlns:w14="http://schemas.microsoft.com/office/word/2010/wordml" xmlns:w15="http://schemas.microsoft.com/office/word/2012/wordml" xmlns:w16cex="http://schemas.microsoft.com/office/word/2018/wordml/cex" xmlns:w16cid="http://schemas.microsoft.com/office/word/2016/wordml/cid" xmlns:w16="http://schemas.microsoft.com/office/word/2018/wordml" xmlns:w16du="http://schemas.microsoft.com/office/word/2023/wordml/word16du" xmlns:w16sdtdh="http://schemas.microsoft.com/office/word/2020/wordml/sdtdatahash" xmlns:w16se="http://schemas.microsoft.com/office/word/2015/wordml/symex" xmlns:wpg="http://schemas.microsoft.com/office/word/2010/wordprocessingGroup" xmlns:wpi="http://schemas.microsoft.com/office/word/2010/wordprocessingInk" xmlns:wne="http://schemas.microsoft.com/office/word/2006/wordml" xmlns:wps="http://schemas.microsoft.com/office/word/2010/wordprocessingShape" mc:Ignorable="w14 w15 w16se w16cid w16 w16cex w16sdtdh w16du wp14">
+<w:document xmlns:wpc="http://schemas.microsoft.com/office/word/2010/wordprocessingCanvas" xmlns:cx="http://schemas.microsoft.com/office/drawing/2014/chartex" xmlns:cx1="http://schemas.microsoft.com/office/drawing/2015/9/8/chartex" xmlns:cx2="http://schemas.microsoft.com/office/drawing/2015/10/21/chartex" xmlns:cx3="http://schemas.microsoft.com/office/drawing/2016/5/9/chartex" xmlns:cx4="http://schemas.microsoft.com/office/drawing/2016/5/10/chartex" xmlns:cx5="http://schemas.microsoft.com/office/drawing/2016/5/11/chartex" xmlns:cx6="http://schemas.microsoft.com/office/drawing/2016/5/12/chartex" xmlns:cx7="http://schemas.microsoft.com/office/drawing/2016/5/13/chartex" xmlns:cx8="http://schemas.microsoft.com/office/drawing/2016/5/14/chartex" xmlns:mc="http://schemas.openxmlformats.org/markup-compatibility/2006" xmlns:aink="http://schemas.microsoft.com/office/drawing/2016/ink" xmlns:am3d="http://schemas.microsoft.com/office/drawing/2017/model3d" xmlns:o="urn:schemas-microsoft-com:office:office" xmlns:oel="http://schemas.microsoft.com/office/2019/extlst" xmlns:r="http://schemas.openxmlformats.org/officeDocument/2006/relationships" xmlns:m="http://schemas.openxmlformats.org/officeDocument/2006/math" xmlns:v="urn:schemas-microsoft-com:vml" xmlns:wp14="http://schemas.microsoft.com/office/word/2010/wordprocessingDrawing" xmlns:wp="http://schemas.openxmlformats.org/drawingml/2006/wordprocessingDrawing" xmlns:w10="urn:schemas-microsoft-com:office:word" xmlns:w="http://schemas.openxmlformats.org/wordprocessingml/2006/main" xmlns:w14="http://schemas.microsoft.com/office/word/2010/wordml" xmlns:w15="http://schemas.microsoft.com/office/word/2012/wordml" xmlns:w16cex="http://schemas.microsoft.com/office/word/2018/wordml/cex" xmlns:w16cid="http://schemas.microsoft.com/office/word/2016/wordml/cid" xmlns:w16="http://schemas.microsoft.com/office/word/2018/wordml" xmlns:w16du="http://schemas.microsoft.com/office/word/2023/wordml/word16du" xmlns:w16sdtdh="http://schemas.microsoft.com/office/word/2020/wordml/sdtdatahash" xmlns:w16sdtfl="http://schemas.microsoft.com/office/word/2024/wordml/sdtformatlock" xmlns:w16se="http://schemas.microsoft.com/office/word/2015/wordml/symex" xmlns:wpg="http://schemas.microsoft.com/office/word/2010/wordprocessingGroup" xmlns:wpi="http://schemas.microsoft.com/office/word/2010/wordprocessingInk" xmlns:wne="http://schemas.microsoft.com/office/word/2006/wordml" xmlns:wps="http://schemas.microsoft.com/office/word/2010/wordprocessingShape" mc:Ignorable="w14 w15 w16se w16cid w16 w16cex w16sdtdh w16sdtfl w16du wp14">
   <w:body>
     <w:p>
       <w:pPr>
@@ -1704,7 +1704,8 @@
       </w:r>
     </w:p>
     <w:sectPr>
-      <w:footerReference w:type="default" r:id="rId8"/>
+      <w:headerReference w:type="default" r:id="rId8"/>
+      <w:footerReference w:type="default" r:id="rId9"/>
       <w:pgSz w:w="12240" w:h="15840"/>
       <w:pgMar w:top="1440" w:right="1440" w:bottom="1440" w:left="1440" w:header="720" w:footer="720" w:gutter="0"/>
       <w:cols w:space="720"/>
@@ -1715,7 +1716,7 @@
 </file>
 
 <file path=word/endnotes.xml><?xml version="1.0" encoding="utf-8"?>
-<w:endnotes xmlns:wpc="http://schemas.microsoft.com/office/word/2010/wordprocessingCanvas" xmlns:cx="http://schemas.microsoft.com/office/drawing/2014/chartex" xmlns:cx1="http://schemas.microsoft.com/office/drawing/2015/9/8/chartex" xmlns:cx2="http://schemas.microsoft.com/office/drawing/2015/10/21/chartex" xmlns:cx3="http://schemas.microsoft.com/office/drawing/2016/5/9/chartex" xmlns:cx4="http://schemas.microsoft.com/office/drawing/2016/5/10/chartex" xmlns:cx5="http://schemas.microsoft.com/office/drawing/2016/5/11/chartex" xmlns:cx6="http://schemas.microsoft.com/office/drawing/2016/5/12/chartex" xmlns:cx7="http://schemas.microsoft.com/office/drawing/2016/5/13/chartex" xmlns:cx8="http://schemas.microsoft.com/office/drawing/2016/5/14/chartex" xmlns:mc="http://schemas.openxmlformats.org/markup-compatibility/2006" xmlns:aink="http://schemas.microsoft.com/office/drawing/2016/ink" xmlns:am3d="http://schemas.microsoft.com/office/drawing/2017/model3d" xmlns:o="urn:schemas-microsoft-com:office:office" xmlns:oel="http://schemas.microsoft.com/office/2019/extlst" xmlns:r="http://schemas.openxmlformats.org/officeDocument/2006/relationships" xmlns:m="http://schemas.openxmlformats.org/officeDocument/2006/math" xmlns:v="urn:schemas-microsoft-com:vml" xmlns:wp14="http://schemas.microsoft.com/office/word/2010/wordprocessingDrawing" xmlns:wp="http://schemas.openxmlformats.org/drawingml/2006/wordprocessingDrawing" xmlns:w10="urn:schemas-microsoft-com:office:word" xmlns:w="http://schemas.openxmlformats.org/wordprocessingml/2006/main" xmlns:w14="http://schemas.microsoft.com/office/word/2010/wordml" xmlns:w15="http://schemas.microsoft.com/office/word/2012/wordml" xmlns:w16cex="http://schemas.microsoft.com/office/word/2018/wordml/cex" xmlns:w16cid="http://schemas.microsoft.com/office/word/2016/wordml/cid" xmlns:w16="http://schemas.microsoft.com/office/word/2018/wordml" xmlns:w16du="http://schemas.microsoft.com/office/word/2023/wordml/word16du" xmlns:w16sdtdh="http://schemas.microsoft.com/office/word/2020/wordml/sdtdatahash" xmlns:w16se="http://schemas.microsoft.com/office/word/2015/wordml/symex" xmlns:wpg="http://schemas.microsoft.com/office/word/2010/wordprocessingGroup" xmlns:wpi="http://schemas.microsoft.com/office/word/2010/wordprocessingInk" xmlns:wne="http://schemas.microsoft.com/office/word/2006/wordml" xmlns:wps="http://schemas.microsoft.com/office/word/2010/wordprocessingShape" mc:Ignorable="w14 w15 w16se w16cid w16 w16cex w16sdtdh w16du wp14">
+<w:endnotes xmlns:wpc="http://schemas.microsoft.com/office/word/2010/wordprocessingCanvas" xmlns:cx="http://schemas.microsoft.com/office/drawing/2014/chartex" xmlns:cx1="http://schemas.microsoft.com/office/drawing/2015/9/8/chartex" xmlns:cx2="http://schemas.microsoft.com/office/drawing/2015/10/21/chartex" xmlns:cx3="http://schemas.microsoft.com/office/drawing/2016/5/9/chartex" xmlns:cx4="http://schemas.microsoft.com/office/drawing/2016/5/10/chartex" xmlns:cx5="http://schemas.microsoft.com/office/drawing/2016/5/11/chartex" xmlns:cx6="http://schemas.microsoft.com/office/drawing/2016/5/12/chartex" xmlns:cx7="http://schemas.microsoft.com/office/drawing/2016/5/13/chartex" xmlns:cx8="http://schemas.microsoft.com/office/drawing/2016/5/14/chartex" xmlns:mc="http://schemas.openxmlformats.org/markup-compatibility/2006" xmlns:aink="http://schemas.microsoft.com/office/drawing/2016/ink" xmlns:am3d="http://schemas.microsoft.com/office/drawing/2017/model3d" xmlns:o="urn:schemas-microsoft-com:office:office" xmlns:oel="http://schemas.microsoft.com/office/2019/extlst" xmlns:r="http://schemas.openxmlformats.org/officeDocument/2006/relationships" xmlns:m="http://schemas.openxmlformats.org/officeDocument/2006/math" xmlns:v="urn:schemas-microsoft-com:vml" xmlns:wp14="http://schemas.microsoft.com/office/word/2010/wordprocessingDrawing" xmlns:wp="http://schemas.openxmlformats.org/drawingml/2006/wordprocessingDrawing" xmlns:w10="urn:schemas-microsoft-com:office:word" xmlns:w="http://schemas.openxmlformats.org/wordprocessingml/2006/main" xmlns:w14="http://schemas.microsoft.com/office/word/2010/wordml" xmlns:w15="http://schemas.microsoft.com/office/word/2012/wordml" xmlns:w16cex="http://schemas.microsoft.com/office/word/2018/wordml/cex" xmlns:w16cid="http://schemas.microsoft.com/office/word/2016/wordml/cid" xmlns:w16="http://schemas.microsoft.com/office/word/2018/wordml" xmlns:w16du="http://schemas.microsoft.com/office/word/2023/wordml/word16du" xmlns:w16sdtdh="http://schemas.microsoft.com/office/word/2020/wordml/sdtdatahash" xmlns:w16sdtfl="http://schemas.microsoft.com/office/word/2024/wordml/sdtformatlock" xmlns:w16se="http://schemas.microsoft.com/office/word/2015/wordml/symex" xmlns:wpg="http://schemas.microsoft.com/office/word/2010/wordprocessingGroup" xmlns:wpi="http://schemas.microsoft.com/office/word/2010/wordprocessingInk" xmlns:wne="http://schemas.microsoft.com/office/word/2006/wordml" xmlns:wps="http://schemas.microsoft.com/office/word/2010/wordprocessingShape" mc:Ignorable="w14 w15 w16se w16cid w16 w16cex w16sdtdh w16sdtfl w16du wp14">
   <w:endnote w:type="separator" w:id="-1">
     <w:p>
       <w:pPr>
@@ -1740,96 +1741,11 @@
 </file>
 
 <file path=word/footer1.xml><?xml version="1.0" encoding="utf-8"?>
-<w:ftr xmlns:wpc="http://schemas.microsoft.com/office/word/2010/wordprocessingCanvas" xmlns:cx="http://schemas.microsoft.com/office/drawing/2014/chartex" xmlns:cx1="http://schemas.microsoft.com/office/drawing/2015/9/8/chartex" xmlns:cx2="http://schemas.microsoft.com/office/drawing/2015/10/21/chartex" xmlns:cx3="http://schemas.microsoft.com/office/drawing/2016/5/9/chartex" xmlns:cx4="http://schemas.microsoft.com/office/drawing/2016/5/10/chartex" xmlns:cx5="http://schemas.microsoft.com/office/drawing/2016/5/11/chartex" xmlns:cx6="http://schemas.microsoft.com/office/drawing/2016/5/12/chartex" xmlns:cx7="http://schemas.microsoft.com/office/drawing/2016/5/13/chartex" xmlns:cx8="http://schemas.microsoft.com/office/drawing/2016/5/14/chartex" xmlns:mc="http://schemas.openxmlformats.org/markup-compatibility/2006" xmlns:aink="http://schemas.microsoft.com/office/drawing/2016/ink" xmlns:am3d="http://schemas.microsoft.com/office/drawing/2017/model3d" xmlns:o="urn:schemas-microsoft-com:office:office" xmlns:oel="http://schemas.microsoft.com/office/2019/extlst" xmlns:r="http://schemas.openxmlformats.org/officeDocument/2006/relationships" xmlns:m="http://schemas.openxmlformats.org/officeDocument/2006/math" xmlns:v="urn:schemas-microsoft-com:vml" xmlns:wp14="http://schemas.microsoft.com/office/word/2010/wordprocessingDrawing" xmlns:wp="http://schemas.openxmlformats.org/drawingml/2006/wordprocessingDrawing" xmlns:w10="urn:schemas-microsoft-com:office:word" xmlns:w="http://schemas.openxmlformats.org/wordprocessingml/2006/main" xmlns:w14="http://schemas.microsoft.com/office/word/2010/wordml" xmlns:w15="http://schemas.microsoft.com/office/word/2012/wordml" xmlns:w16cex="http://schemas.microsoft.com/office/word/2018/wordml/cex" xmlns:w16cid="http://schemas.microsoft.com/office/word/2016/wordml/cid" xmlns:w16="http://schemas.microsoft.com/office/word/2018/wordml" xmlns:w16du="http://schemas.microsoft.com/office/word/2023/wordml/word16du" xmlns:w16sdtdh="http://schemas.microsoft.com/office/word/2020/wordml/sdtdatahash" xmlns:w16se="http://schemas.microsoft.com/office/word/2015/wordml/symex" xmlns:wpg="http://schemas.microsoft.com/office/word/2010/wordprocessingGroup" xmlns:wpi="http://schemas.microsoft.com/office/word/2010/wordprocessingInk" xmlns:wne="http://schemas.microsoft.com/office/word/2006/wordml" xmlns:wps="http://schemas.microsoft.com/office/word/2010/wordprocessingShape" mc:Ignorable="w14 w15 w16se w16cid w16 w16cex w16sdtdh w16du wp14">
+<w:ftr xmlns:wpc="http://schemas.microsoft.com/office/word/2010/wordprocessingCanvas" xmlns:cx="http://schemas.microsoft.com/office/drawing/2014/chartex" xmlns:cx1="http://schemas.microsoft.com/office/drawing/2015/9/8/chartex" xmlns:cx2="http://schemas.microsoft.com/office/drawing/2015/10/21/chartex" xmlns:cx3="http://schemas.microsoft.com/office/drawing/2016/5/9/chartex" xmlns:cx4="http://schemas.microsoft.com/office/drawing/2016/5/10/chartex" xmlns:cx5="http://schemas.microsoft.com/office/drawing/2016/5/11/chartex" xmlns:cx6="http://schemas.microsoft.com/office/drawing/2016/5/12/chartex" xmlns:cx7="http://schemas.microsoft.com/office/drawing/2016/5/13/chartex" xmlns:cx8="http://schemas.microsoft.com/office/drawing/2016/5/14/chartex" xmlns:mc="http://schemas.openxmlformats.org/markup-compatibility/2006" xmlns:aink="http://schemas.microsoft.com/office/drawing/2016/ink" xmlns:am3d="http://schemas.microsoft.com/office/drawing/2017/model3d" xmlns:o="urn:schemas-microsoft-com:office:office" xmlns:oel="http://schemas.microsoft.com/office/2019/extlst" xmlns:r="http://schemas.openxmlformats.org/officeDocument/2006/relationships" xmlns:m="http://schemas.openxmlformats.org/officeDocument/2006/math" xmlns:v="urn:schemas-microsoft-com:vml" xmlns:wp14="http://schemas.microsoft.com/office/word/2010/wordprocessingDrawing" xmlns:wp="http://schemas.openxmlformats.org/drawingml/2006/wordprocessingDrawing" xmlns:w10="urn:schemas-microsoft-com:office:word" xmlns:w="http://schemas.openxmlformats.org/wordprocessingml/2006/main" xmlns:w14="http://schemas.microsoft.com/office/word/2010/wordml" xmlns:w15="http://schemas.microsoft.com/office/word/2012/wordml" xmlns:w16cex="http://schemas.microsoft.com/office/word/2018/wordml/cex" xmlns:w16cid="http://schemas.microsoft.com/office/word/2016/wordml/cid" xmlns:w16="http://schemas.microsoft.com/office/word/2018/wordml" xmlns:w16du="http://schemas.microsoft.com/office/word/2023/wordml/word16du" xmlns:w16sdtdh="http://schemas.microsoft.com/office/word/2020/wordml/sdtdatahash" xmlns:w16sdtfl="http://schemas.microsoft.com/office/word/2024/wordml/sdtformatlock" xmlns:w16se="http://schemas.microsoft.com/office/word/2015/wordml/symex" xmlns:wpg="http://schemas.microsoft.com/office/word/2010/wordprocessingGroup" xmlns:wpi="http://schemas.microsoft.com/office/word/2010/wordprocessingInk" xmlns:wne="http://schemas.microsoft.com/office/word/2006/wordml" xmlns:wps="http://schemas.microsoft.com/office/word/2010/wordprocessingShape" mc:Ignorable="w14 w15 w16se w16cid w16 w16cex w16sdtdh w16sdtfl w16du wp14">
   <w:p>
     <w:pPr>
       <w:pStyle w:val="Footer"/>
     </w:pPr>
-    <w:r>
-      <w:rPr>
-        <w:noProof/>
-        <w:color w:val="4472C4" w:themeColor="accent1"/>
-      </w:rPr>
-      <mc:AlternateContent>
-        <mc:Choice Requires="wps">
-          <w:drawing>
-            <wp:anchor distT="0" distB="0" distL="114300" distR="114300" simplePos="0" relativeHeight="251659264" behindDoc="0" locked="0" layoutInCell="1" allowOverlap="1" wp14:anchorId="077564F3" wp14:editId="3DAE7833">
-              <wp:simplePos x="0" y="0"/>
-              <wp:positionH relativeFrom="page">
-                <wp:align>center</wp:align>
-              </wp:positionH>
-              <wp:positionV relativeFrom="page">
-                <wp:align>center</wp:align>
-              </wp:positionV>
-              <wp:extent cx="7364730" cy="9528810"/>
-              <wp:effectExtent l="0" t="0" r="26670" b="26670"/>
-              <wp:wrapNone/>
-              <wp:docPr id="452" name="Rectangle 452"/>
-              <wp:cNvGraphicFramePr/>
-              <a:graphic xmlns:a="http://schemas.openxmlformats.org/drawingml/2006/main">
-                <a:graphicData uri="http://schemas.microsoft.com/office/word/2010/wordprocessingShape">
-                  <wps:wsp>
-                    <wps:cNvSpPr/>
-                    <wps:spPr>
-                      <a:xfrm>
-                        <a:off x="0" y="0"/>
-                        <a:ext cx="7364730" cy="9528810"/>
-                      </a:xfrm>
-                      <a:prstGeom prst="rect">
-                        <a:avLst/>
-                      </a:prstGeom>
-                      <a:noFill/>
-                      <a:ln w="15875">
-                        <a:solidFill>
-                          <a:schemeClr val="bg2">
-                            <a:lumMod val="50000"/>
-                          </a:schemeClr>
-                        </a:solidFill>
-                      </a:ln>
-                    </wps:spPr>
-                    <wps:style>
-                      <a:lnRef idx="2">
-                        <a:schemeClr val="accent1">
-                          <a:shade val="50000"/>
-                        </a:schemeClr>
-                      </a:lnRef>
-                      <a:fillRef idx="1">
-                        <a:schemeClr val="accent1"/>
-                      </a:fillRef>
-                      <a:effectRef idx="0">
-                        <a:schemeClr val="accent1"/>
-                      </a:effectRef>
-                      <a:fontRef idx="minor">
-                        <a:schemeClr val="lt1"/>
-                      </a:fontRef>
-                    </wps:style>
-                    <wps:bodyPr rot="0" spcFirstLastPara="0" vertOverflow="overflow" horzOverflow="overflow" vert="horz" wrap="square" lIns="91440" tIns="45720" rIns="91440" bIns="45720" numCol="1" spcCol="0" rtlCol="0" fromWordArt="0" anchor="ctr" anchorCtr="0" forceAA="0" compatLnSpc="1">
-                      <a:prstTxWarp prst="textNoShape">
-                        <a:avLst/>
-                      </a:prstTxWarp>
-                      <a:noAutofit/>
-                    </wps:bodyPr>
-                  </wps:wsp>
-                </a:graphicData>
-              </a:graphic>
-              <wp14:sizeRelH relativeFrom="page">
-                <wp14:pctWidth>95000</wp14:pctWidth>
-              </wp14:sizeRelH>
-              <wp14:sizeRelV relativeFrom="page">
-                <wp14:pctHeight>95000</wp14:pctHeight>
-              </wp14:sizeRelV>
-            </wp:anchor>
-          </w:drawing>
-        </mc:Choice>
-        <mc:Fallback>
-          <w:pict>
-            <v:rect w14:anchorId="2A8B35E4" id="Rectangle 452" o:spid="_x0000_s1026" style="position:absolute;margin-left:0;margin-top:0;width:579.9pt;height:750.3pt;z-index:251659264;visibility:visible;mso-wrap-style:square;mso-width-percent:950;mso-height-percent:950;mso-wrap-distance-left:9pt;mso-wrap-distance-top:0;mso-wrap-distance-right:9pt;mso-wrap-distance-bottom:0;mso-position-horizontal:center;mso-position-horizontal-relative:page;mso-position-vertical:center;mso-position-vertical-relative:page;mso-width-percent:950;mso-height-percent:950;mso-width-relative:page;mso-height-relative:page;v-text-anchor:middle" o:gfxdata="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" filled="f" strokecolor="#747070 [1614]" strokeweight="1.25pt">
-              <w10:wrap anchorx="page" anchory="page"/>
-            </v:rect>
-          </w:pict>
-        </mc:Fallback>
-      </mc:AlternateContent>
-    </w:r>
     <w:r>
       <w:rPr>
         <w:color w:val="4472C4" w:themeColor="accent1"/>
@@ -1896,7 +1812,7 @@
 </file>
 
 <file path=word/footnotes.xml><?xml version="1.0" encoding="utf-8"?>
-<w:footnotes xmlns:wpc="http://schemas.microsoft.com/office/word/2010/wordprocessingCanvas" xmlns:cx="http://schemas.microsoft.com/office/drawing/2014/chartex" xmlns:cx1="http://schemas.microsoft.com/office/drawing/2015/9/8/chartex" xmlns:cx2="http://schemas.microsoft.com/office/drawing/2015/10/21/chartex" xmlns:cx3="http://schemas.microsoft.com/office/drawing/2016/5/9/chartex" xmlns:cx4="http://schemas.microsoft.com/office/drawing/2016/5/10/chartex" xmlns:cx5="http://schemas.microsoft.com/office/drawing/2016/5/11/chartex" xmlns:cx6="http://schemas.microsoft.com/office/drawing/2016/5/12/chartex" xmlns:cx7="http://schemas.microsoft.com/office/drawing/2016/5/13/chartex" xmlns:cx8="http://schemas.microsoft.com/office/drawing/2016/5/14/chartex" xmlns:mc="http://schemas.openxmlformats.org/markup-compatibility/2006" xmlns:aink="http://schemas.microsoft.com/office/drawing/2016/ink" xmlns:am3d="http://schemas.microsoft.com/office/drawing/2017/model3d" xmlns:o="urn:schemas-microsoft-com:office:office" xmlns:oel="http://schemas.microsoft.com/office/2019/extlst" xmlns:r="http://schemas.openxmlformats.org/officeDocument/2006/relationships" xmlns:m="http://schemas.openxmlformats.org/officeDocument/2006/math" xmlns:v="urn:schemas-microsoft-com:vml" xmlns:wp14="http://schemas.microsoft.com/office/word/2010/wordprocessingDrawing" xmlns:wp="http://schemas.openxmlformats.org/drawingml/2006/wordprocessingDrawing" xmlns:w10="urn:schemas-microsoft-com:office:word" xmlns:w="http://schemas.openxmlformats.org/wordprocessingml/2006/main" xmlns:w14="http://schemas.microsoft.com/office/word/2010/wordml" xmlns:w15="http://schemas.microsoft.com/office/word/2012/wordml" xmlns:w16cex="http://schemas.microsoft.com/office/word/2018/wordml/cex" xmlns:w16cid="http://schemas.microsoft.com/office/word/2016/wordml/cid" xmlns:w16="http://schemas.microsoft.com/office/word/2018/wordml" xmlns:w16du="http://schemas.microsoft.com/office/word/2023/wordml/word16du" xmlns:w16sdtdh="http://schemas.microsoft.com/office/word/2020/wordml/sdtdatahash" xmlns:w16se="http://schemas.microsoft.com/office/word/2015/wordml/symex" xmlns:wpg="http://schemas.microsoft.com/office/word/2010/wordprocessingGroup" xmlns:wpi="http://schemas.microsoft.com/office/word/2010/wordprocessingInk" xmlns:wne="http://schemas.microsoft.com/office/word/2006/wordml" xmlns:wps="http://schemas.microsoft.com/office/word/2010/wordprocessingShape" mc:Ignorable="w14 w15 w16se w16cid w16 w16cex w16sdtdh w16du wp14">
+<w:footnotes xmlns:wpc="http://schemas.microsoft.com/office/word/2010/wordprocessingCanvas" xmlns:cx="http://schemas.microsoft.com/office/drawing/2014/chartex" xmlns:cx1="http://schemas.microsoft.com/office/drawing/2015/9/8/chartex" xmlns:cx2="http://schemas.microsoft.com/office/drawing/2015/10/21/chartex" xmlns:cx3="http://schemas.microsoft.com/office/drawing/2016/5/9/chartex" xmlns:cx4="http://schemas.microsoft.com/office/drawing/2016/5/10/chartex" xmlns:cx5="http://schemas.microsoft.com/office/drawing/2016/5/11/chartex" xmlns:cx6="http://schemas.microsoft.com/office/drawing/2016/5/12/chartex" xmlns:cx7="http://schemas.microsoft.com/office/drawing/2016/5/13/chartex" xmlns:cx8="http://schemas.microsoft.com/office/drawing/2016/5/14/chartex" xmlns:mc="http://schemas.openxmlformats.org/markup-compatibility/2006" xmlns:aink="http://schemas.microsoft.com/office/drawing/2016/ink" xmlns:am3d="http://schemas.microsoft.com/office/drawing/2017/model3d" xmlns:o="urn:schemas-microsoft-com:office:office" xmlns:oel="http://schemas.microsoft.com/office/2019/extlst" xmlns:r="http://schemas.openxmlformats.org/officeDocument/2006/relationships" xmlns:m="http://schemas.openxmlformats.org/officeDocument/2006/math" xmlns:v="urn:schemas-microsoft-com:vml" xmlns:wp14="http://schemas.microsoft.com/office/word/2010/wordprocessingDrawing" xmlns:wp="http://schemas.openxmlformats.org/drawingml/2006/wordprocessingDrawing" xmlns:w10="urn:schemas-microsoft-com:office:word" xmlns:w="http://schemas.openxmlformats.org/wordprocessingml/2006/main" xmlns:w14="http://schemas.microsoft.com/office/word/2010/wordml" xmlns:w15="http://schemas.microsoft.com/office/word/2012/wordml" xmlns:w16cex="http://schemas.microsoft.com/office/word/2018/wordml/cex" xmlns:w16cid="http://schemas.microsoft.com/office/word/2016/wordml/cid" xmlns:w16="http://schemas.microsoft.com/office/word/2018/wordml" xmlns:w16du="http://schemas.microsoft.com/office/word/2023/wordml/word16du" xmlns:w16sdtdh="http://schemas.microsoft.com/office/word/2020/wordml/sdtdatahash" xmlns:w16sdtfl="http://schemas.microsoft.com/office/word/2024/wordml/sdtformatlock" xmlns:w16se="http://schemas.microsoft.com/office/word/2015/wordml/symex" xmlns:wpg="http://schemas.microsoft.com/office/word/2010/wordprocessingGroup" xmlns:wpi="http://schemas.microsoft.com/office/word/2010/wordprocessingInk" xmlns:wne="http://schemas.microsoft.com/office/word/2006/wordml" xmlns:wps="http://schemas.microsoft.com/office/word/2010/wordprocessingShape" mc:Ignorable="w14 w15 w16se w16cid w16 w16cex w16sdtdh w16sdtfl w16du wp14">
   <w:footnote w:type="separator" w:id="-1">
     <w:p>
       <w:pPr>
@@ -1920,8 +1836,56 @@
 </w:footnotes>
 </file>
 
+<file path=word/header1.xml><?xml version="1.0" encoding="utf-8"?>
+<w:hdr xmlns:wpc="http://schemas.microsoft.com/office/word/2010/wordprocessingCanvas" xmlns:cx="http://schemas.microsoft.com/office/drawing/2014/chartex" xmlns:cx1="http://schemas.microsoft.com/office/drawing/2015/9/8/chartex" xmlns:cx2="http://schemas.microsoft.com/office/drawing/2015/10/21/chartex" xmlns:cx3="http://schemas.microsoft.com/office/drawing/2016/5/9/chartex" xmlns:cx4="http://schemas.microsoft.com/office/drawing/2016/5/10/chartex" xmlns:cx5="http://schemas.microsoft.com/office/drawing/2016/5/11/chartex" xmlns:cx6="http://schemas.microsoft.com/office/drawing/2016/5/12/chartex" xmlns:cx7="http://schemas.microsoft.com/office/drawing/2016/5/13/chartex" xmlns:cx8="http://schemas.microsoft.com/office/drawing/2016/5/14/chartex" xmlns:mc="http://schemas.openxmlformats.org/markup-compatibility/2006" xmlns:aink="http://schemas.microsoft.com/office/drawing/2016/ink" xmlns:am3d="http://schemas.microsoft.com/office/drawing/2017/model3d" xmlns:o="urn:schemas-microsoft-com:office:office" xmlns:oel="http://schemas.microsoft.com/office/2019/extlst" xmlns:r="http://schemas.openxmlformats.org/officeDocument/2006/relationships" xmlns:m="http://schemas.openxmlformats.org/officeDocument/2006/math" xmlns:v="urn:schemas-microsoft-com:vml" xmlns:wp14="http://schemas.microsoft.com/office/word/2010/wordprocessingDrawing" xmlns:wp="http://schemas.openxmlformats.org/drawingml/2006/wordprocessingDrawing" xmlns:w10="urn:schemas-microsoft-com:office:word" xmlns:w="http://schemas.openxmlformats.org/wordprocessingml/2006/main" xmlns:w14="http://schemas.microsoft.com/office/word/2010/wordml" xmlns:w15="http://schemas.microsoft.com/office/word/2012/wordml" xmlns:w16cex="http://schemas.microsoft.com/office/word/2018/wordml/cex" xmlns:w16cid="http://schemas.microsoft.com/office/word/2016/wordml/cid" xmlns:w16="http://schemas.microsoft.com/office/word/2018/wordml" xmlns:w16du="http://schemas.microsoft.com/office/word/2023/wordml/word16du" xmlns:w16sdtdh="http://schemas.microsoft.com/office/word/2020/wordml/sdtdatahash" xmlns:w16sdtfl="http://schemas.microsoft.com/office/word/2024/wordml/sdtformatlock" xmlns:w16se="http://schemas.microsoft.com/office/word/2015/wordml/symex" xmlns:wpg="http://schemas.microsoft.com/office/word/2010/wordprocessingGroup" xmlns:wpi="http://schemas.microsoft.com/office/word/2010/wordprocessingInk" xmlns:wne="http://schemas.microsoft.com/office/word/2006/wordml" xmlns:wps="http://schemas.microsoft.com/office/word/2010/wordprocessingShape" mc:Ignorable="w14 w15 w16se w16cid w16 w16cex w16sdtdh w16sdtfl w16du wp14">
+  <w:p>
+    <w:pPr>
+      <w:pStyle w:val="Header"/>
+      <w:jc w:val="right"/>
+      <w:rPr>
+        <w:rFonts w:ascii="Consolas" w:hAnsi="Consolas"/>
+        <w:color w:val="808080" w:themeColor="background1" w:themeShade="80"/>
+      </w:rPr>
+    </w:pPr>
+    <w:r>
+      <w:rPr>
+        <w:rFonts w:ascii="Consolas" w:hAnsi="Consolas"/>
+        <w:color w:val="808080" w:themeColor="background1" w:themeShade="80"/>
+      </w:rPr>
+      <w:t>TOMIS ID: {</w:t>
+    </w:r>
+    <w:proofErr w:type="spellStart"/>
+    <w:r>
+      <w:rPr>
+        <w:rFonts w:ascii="Consolas" w:hAnsi="Consolas"/>
+        <w:color w:val="808080" w:themeColor="background1" w:themeShade="80"/>
+      </w:rPr>
+      <w:t>omsId</w:t>
+    </w:r>
+    <w:proofErr w:type="spellEnd"/>
+    <w:r>
+      <w:rPr>
+        <w:rFonts w:ascii="Consolas" w:hAnsi="Consolas"/>
+        <w:color w:val="808080" w:themeColor="background1" w:themeShade="80"/>
+      </w:rPr>
+      <w:t>}</w:t>
+    </w:r>
+  </w:p>
+  <w:p>
+    <w:pPr>
+      <w:pStyle w:val="Header"/>
+    </w:pPr>
+  </w:p>
+  <w:p>
+    <w:pPr>
+      <w:pStyle w:val="Header"/>
+    </w:pPr>
+  </w:p>
+</w:hdr>
+</file>
+
 <file path=word/styles.xml><?xml version="1.0" encoding="utf-8"?>
-<w:styles xmlns:mc="http://schemas.openxmlformats.org/markup-compatibility/2006" xmlns:r="http://schemas.openxmlformats.org/officeDocument/2006/relationships" xmlns:w="http://schemas.openxmlformats.org/wordprocessingml/2006/main" xmlns:w14="http://schemas.microsoft.com/office/word/2010/wordml" xmlns:w15="http://schemas.microsoft.com/office/word/2012/wordml" xmlns:w16cex="http://schemas.microsoft.com/office/word/2018/wordml/cex" xmlns:w16cid="http://schemas.microsoft.com/office/word/2016/wordml/cid" xmlns:w16="http://schemas.microsoft.com/office/word/2018/wordml" xmlns:w16du="http://schemas.microsoft.com/office/word/2023/wordml/word16du" xmlns:w16sdtdh="http://schemas.microsoft.com/office/word/2020/wordml/sdtdatahash" xmlns:w16se="http://schemas.microsoft.com/office/word/2015/wordml/symex" mc:Ignorable="w14 w15 w16se w16cid w16 w16cex w16sdtdh w16du">
+<w:styles xmlns:mc="http://schemas.openxmlformats.org/markup-compatibility/2006" xmlns:r="http://schemas.openxmlformats.org/officeDocument/2006/relationships" xmlns:w="http://schemas.openxmlformats.org/wordprocessingml/2006/main" xmlns:w14="http://schemas.microsoft.com/office/word/2010/wordml" xmlns:w15="http://schemas.microsoft.com/office/word/2012/wordml" xmlns:w16cex="http://schemas.microsoft.com/office/word/2018/wordml/cex" xmlns:w16cid="http://schemas.microsoft.com/office/word/2016/wordml/cid" xmlns:w16="http://schemas.microsoft.com/office/word/2018/wordml" xmlns:w16du="http://schemas.microsoft.com/office/word/2023/wordml/word16du" xmlns:w16sdtdh="http://schemas.microsoft.com/office/word/2020/wordml/sdtdatahash" xmlns:w16sdtfl="http://schemas.microsoft.com/office/word/2024/wordml/sdtformatlock" xmlns:w16se="http://schemas.microsoft.com/office/word/2015/wordml/symex" mc:Ignorable="w14 w15 w16se w16cid w16 w16cex w16sdtdh w16sdtfl w16du">
   <w:docDefaults>
     <w:rPrDefault>
       <w:rPr>

</xml_diff>